<commit_message>
update all support docs
</commit_message>
<xml_diff>
--- a/docs/info/epa_1-2_doc_2025/DATS_1-2_EPA-Portfolio_Support_2025_v1.docx
+++ b/docs/info/epa_1-2_doc_2025/DATS_1-2_EPA-Portfolio_Support_2025_v1.docx
@@ -1703,7 +1703,28 @@
           <w:lang w:eastAsia="en-GB"/>
           <w14:ligatures w14:val="none"/>
         </w:rPr>
-        <w:t xml:space="preserve"> defined in the Software Engineer apprenticeship standard. These examples are designed to support apprentices and employers in identifying suitable work-based projects and artefacts that demonstrate the required </w:t>
+        <w:t xml:space="preserve"> defined in the </w:t>
+      </w:r>
+      <w:r>
+        <w:rPr>
+          <w:rFonts w:cs="Open Sans"/>
+          <w:color w:val="000000"/>
+          <w:sz w:val="22"/>
+          <w:szCs w:val="22"/>
+          <w:shd w:val="clear" w:color="auto" w:fill="FFFFFF"/>
+        </w:rPr>
+        <w:t xml:space="preserve">ST0119 (version 1.2) </w:t>
+      </w:r>
+      <w:r>
+        <w:rPr>
+          <w:rFonts w:eastAsia="Times New Roman" w:cs="Segoe UI"/>
+          <w:kern w:val="0"/>
+          <w:sz w:val="22"/>
+          <w:szCs w:val="22"/>
+          <w:lang w:eastAsia="en-GB"/>
+          <w14:ligatures w14:val="none"/>
+        </w:rPr>
+        <w:t xml:space="preserve">apprenticeship standard. These examples are designed to support apprentices and employers in identifying suitable work-based projects and artefacts that demonstrate the required </w:t>
       </w:r>
       <w:r>
         <w:rPr>

</xml_diff>